<commit_message>
docs: finishing EXP presentation
</commit_message>
<xml_diff>
--- a/S4/EXP/files/Canevas - Objectifs et storytelling (A-t-on encore besoin d'ingénieur).docx
+++ b/S4/EXP/files/Canevas - Objectifs et storytelling (A-t-on encore besoin d'ingénieur).docx
@@ -953,7 +953,7 @@
                 <w:color w:val="222222"/>
                 <w:sz w:val="22"/>
               </w:rPr>
-              <w:t>Je ne sais pas encore</w:t>
+              <w:t>Le 27 mai 2024</w:t>
             </w:r>
           </w:p>
           <w:p>
@@ -1045,21 +1045,51 @@
                 <w:color w:val="222222"/>
                 <w:sz w:val="22"/>
               </w:rPr>
-              <w:t>La responsabilité des ingénieurs dans la crise climatique</w:t>
-            </w:r>
-          </w:p>
-          <w:p>
-            <w:pPr>
-              <w:spacing w:line="280" w:lineRule="atLeast"/>
-              <w:jc w:val="both"/>
-              <w:rPr>
-                <w:rFonts w:cs="Arial"/>
-                <w:b/>
-                <w:bCs/>
-                <w:color w:val="222222"/>
-                <w:sz w:val="22"/>
-              </w:rPr>
-            </w:pPr>
+              <w:t>La responsabilité des ingénieur</w:t>
+            </w:r>
+            <w:r>
+              <w:rPr>
+                <w:rFonts w:cs="Arial"/>
+                <w:b/>
+                <w:bCs/>
+                <w:color w:val="222222"/>
+                <w:sz w:val="22"/>
+              </w:rPr>
+              <w:t>-e-</w:t>
+            </w:r>
+            <w:r>
+              <w:rPr>
+                <w:rFonts w:cs="Arial"/>
+                <w:b/>
+                <w:bCs/>
+                <w:color w:val="222222"/>
+                <w:sz w:val="22"/>
+              </w:rPr>
+              <w:t>s dans la crise climatique</w:t>
+            </w:r>
+          </w:p>
+          <w:p>
+            <w:pPr>
+              <w:spacing w:line="280" w:lineRule="atLeast"/>
+              <w:jc w:val="both"/>
+              <w:rPr>
+                <w:rFonts w:cs="Arial"/>
+                <w:b/>
+                <w:bCs/>
+                <w:color w:val="222222"/>
+                <w:sz w:val="22"/>
+              </w:rPr>
+            </w:pPr>
+            <w:r>
+              <w:rPr>
+                <w:rFonts w:cs="Arial"/>
+                <w:b/>
+                <w:bCs/>
+                <w:color w:val="222222"/>
+                <w:sz w:val="22"/>
+              </w:rPr>
+              <w:t xml:space="preserve">     </w:t>
+            </w:r>
           </w:p>
         </w:tc>
       </w:tr>
@@ -1810,8 +1840,44 @@
                 <w:color w:val="222222"/>
                 <w:sz w:val="22"/>
               </w:rPr>
-              <w:t>…</w:t>
-            </w:r>
+              <w:t>L’environnement</w:t>
+            </w:r>
+            <w:r>
+              <w:rPr>
+                <w:rFonts w:cs="Arial"/>
+                <w:color w:val="222222"/>
+                <w:sz w:val="22"/>
+              </w:rPr>
+              <w:t xml:space="preserve"> </w:t>
+            </w:r>
+            <w:r>
+              <w:rPr>
+                <w:rFonts w:cs="Arial"/>
+                <w:color w:val="222222"/>
+                <w:sz w:val="22"/>
+              </w:rPr>
+              <w:t>est en danger</w:t>
+            </w:r>
+          </w:p>
+        </w:tc>
+        <w:tc>
+          <w:tcPr>
+            <w:tcW w:w="3021" w:type="dxa"/>
+            <w:tcMar>
+              <w:top w:w="113" w:type="dxa"/>
+              <w:bottom w:w="113" w:type="dxa"/>
+            </w:tcMar>
+          </w:tcPr>
+          <w:p>
+            <w:pPr>
+              <w:spacing w:line="280" w:lineRule="atLeast"/>
+              <w:jc w:val="both"/>
+              <w:rPr>
+                <w:rFonts w:cs="Arial"/>
+                <w:color w:val="222222"/>
+                <w:sz w:val="22"/>
+              </w:rPr>
+            </w:pPr>
           </w:p>
           <w:p>
             <w:pPr>
@@ -1834,7 +1900,53 @@
                 <w:color w:val="222222"/>
                 <w:sz w:val="22"/>
               </w:rPr>
-              <w:t>…</w:t>
+              <w:t>L’environnement est très en danger</w:t>
+            </w:r>
+          </w:p>
+        </w:tc>
+        <w:tc>
+          <w:tcPr>
+            <w:tcW w:w="3021" w:type="dxa"/>
+            <w:tcMar>
+              <w:top w:w="113" w:type="dxa"/>
+              <w:bottom w:w="113" w:type="dxa"/>
+            </w:tcMar>
+          </w:tcPr>
+          <w:p>
+            <w:pPr>
+              <w:spacing w:line="280" w:lineRule="atLeast"/>
+              <w:jc w:val="both"/>
+              <w:rPr>
+                <w:rFonts w:cs="Arial"/>
+                <w:color w:val="222222"/>
+                <w:sz w:val="22"/>
+              </w:rPr>
+            </w:pPr>
+            <w:r>
+              <w:rPr>
+                <w:rFonts w:cs="Arial"/>
+                <w:color w:val="222222"/>
+                <w:sz w:val="22"/>
+              </w:rPr>
+              <w:t xml:space="preserve">Ce que l’auditoire </w:t>
+            </w:r>
+            <w:r>
+              <w:rPr>
+                <w:rFonts w:cs="Arial"/>
+                <w:b/>
+                <w:bCs/>
+                <w:color w:val="222222"/>
+                <w:sz w:val="22"/>
+              </w:rPr>
+              <w:t>sait</w:t>
+            </w:r>
+            <w:r>
+              <w:rPr>
+                <w:rFonts w:cs="Arial"/>
+                <w:color w:val="222222"/>
+                <w:sz w:val="22"/>
+              </w:rPr>
+              <w:t> :</w:t>
             </w:r>
           </w:p>
           <w:p>
@@ -1858,7 +1970,71 @@
                 <w:color w:val="222222"/>
                 <w:sz w:val="22"/>
               </w:rPr>
-              <w:t>…</w:t>
+              <w:t xml:space="preserve">L’environnement </w:t>
+            </w:r>
+            <w:r>
+              <w:rPr>
+                <w:rFonts w:cs="Arial"/>
+                <w:color w:val="222222"/>
+                <w:sz w:val="22"/>
+              </w:rPr>
+              <w:t xml:space="preserve">au bord de </w:t>
+            </w:r>
+            <w:r>
+              <w:rPr>
+                <w:rFonts w:cs="Arial"/>
+                <w:color w:val="222222"/>
+                <w:sz w:val="22"/>
+              </w:rPr>
+              <w:t>la destruction</w:t>
+            </w:r>
+          </w:p>
+        </w:tc>
+      </w:tr>
+      <w:tr>
+        <w:tc>
+          <w:tcPr>
+            <w:tcW w:w="3020" w:type="dxa"/>
+            <w:tcMar>
+              <w:top w:w="113" w:type="dxa"/>
+              <w:bottom w:w="113" w:type="dxa"/>
+            </w:tcMar>
+          </w:tcPr>
+          <w:p>
+            <w:pPr>
+              <w:spacing w:line="280" w:lineRule="atLeast"/>
+              <w:jc w:val="both"/>
+              <w:rPr>
+                <w:rFonts w:cs="Arial"/>
+                <w:color w:val="222222"/>
+                <w:sz w:val="22"/>
+              </w:rPr>
+            </w:pPr>
+            <w:r>
+              <w:rPr>
+                <w:rFonts w:cs="Arial"/>
+                <w:color w:val="222222"/>
+                <w:sz w:val="22"/>
+              </w:rPr>
+              <w:t xml:space="preserve">Ce que l’auditoire </w:t>
+            </w:r>
+            <w:r>
+              <w:rPr>
+                <w:rFonts w:cs="Arial"/>
+                <w:b/>
+                <w:bCs/>
+                <w:color w:val="222222"/>
+                <w:sz w:val="22"/>
+              </w:rPr>
+              <w:t>pense</w:t>
+            </w:r>
+            <w:r>
+              <w:rPr>
+                <w:rFonts w:cs="Arial"/>
+                <w:color w:val="222222"/>
+                <w:sz w:val="22"/>
+              </w:rPr>
+              <w:t xml:space="preserve"> : </w:t>
             </w:r>
           </w:p>
           <w:p>
@@ -1882,8 +2058,28 @@
                 <w:color w:val="222222"/>
                 <w:sz w:val="22"/>
               </w:rPr>
-              <w:t>…</w:t>
-            </w:r>
+              <w:t>La technologie peut nous sauver</w:t>
+            </w:r>
+          </w:p>
+        </w:tc>
+        <w:tc>
+          <w:tcPr>
+            <w:tcW w:w="3021" w:type="dxa"/>
+            <w:tcMar>
+              <w:top w:w="113" w:type="dxa"/>
+              <w:bottom w:w="113" w:type="dxa"/>
+            </w:tcMar>
+          </w:tcPr>
+          <w:p>
+            <w:pPr>
+              <w:spacing w:line="280" w:lineRule="atLeast"/>
+              <w:jc w:val="both"/>
+              <w:rPr>
+                <w:rFonts w:cs="Arial"/>
+                <w:color w:val="222222"/>
+                <w:sz w:val="22"/>
+              </w:rPr>
+            </w:pPr>
           </w:p>
           <w:p>
             <w:pPr>
@@ -1906,7 +2102,7 @@
                 <w:color w:val="222222"/>
                 <w:sz w:val="22"/>
               </w:rPr>
-              <w:t>…</w:t>
+              <w:t>La technologie peut peut-être aider</w:t>
             </w:r>
           </w:p>
         </w:tc>
@@ -1928,6 +2124,32 @@
                 <w:sz w:val="22"/>
               </w:rPr>
             </w:pPr>
+            <w:r>
+              <w:rPr>
+                <w:rFonts w:cs="Arial"/>
+                <w:color w:val="222222"/>
+                <w:sz w:val="22"/>
+              </w:rPr>
+              <w:t xml:space="preserve">Ce que l’auditoire </w:t>
+            </w:r>
+            <w:r>
+              <w:rPr>
+                <w:rFonts w:cs="Arial"/>
+                <w:b/>
+                <w:bCs/>
+                <w:color w:val="222222"/>
+                <w:sz w:val="22"/>
+              </w:rPr>
+              <w:t>pense</w:t>
+            </w:r>
+            <w:r>
+              <w:rPr>
+                <w:rFonts w:cs="Arial"/>
+                <w:color w:val="222222"/>
+                <w:sz w:val="22"/>
+              </w:rPr>
+              <w:t> :</w:t>
+            </w:r>
           </w:p>
           <w:p>
             <w:pPr>
@@ -1950,7 +2172,63 @@
                 <w:color w:val="222222"/>
                 <w:sz w:val="22"/>
               </w:rPr>
-              <w:t>…</w:t>
+              <w:t xml:space="preserve">Un changement sociétal </w:t>
+            </w:r>
+            <w:r>
+              <w:rPr>
+                <w:rFonts w:cs="Arial"/>
+                <w:color w:val="222222"/>
+                <w:sz w:val="22"/>
+              </w:rPr>
+              <w:t>est la seule solution à la survie de notre monde</w:t>
+            </w:r>
+          </w:p>
+        </w:tc>
+      </w:tr>
+      <w:tr>
+        <w:tc>
+          <w:tcPr>
+            <w:tcW w:w="3020" w:type="dxa"/>
+            <w:tcMar>
+              <w:top w:w="113" w:type="dxa"/>
+              <w:bottom w:w="113" w:type="dxa"/>
+            </w:tcMar>
+          </w:tcPr>
+          <w:p>
+            <w:pPr>
+              <w:spacing w:line="280" w:lineRule="atLeast"/>
+              <w:jc w:val="both"/>
+              <w:rPr>
+                <w:rFonts w:cs="Arial"/>
+                <w:color w:val="222222"/>
+                <w:sz w:val="22"/>
+              </w:rPr>
+            </w:pPr>
+            <w:r>
+              <w:rPr>
+                <w:rFonts w:cs="Arial"/>
+                <w:color w:val="222222"/>
+                <w:sz w:val="22"/>
+              </w:rPr>
+              <w:t xml:space="preserve">Ce que l’auditoire </w:t>
+            </w:r>
+            <w:r>
+              <w:rPr>
+                <w:rFonts w:cs="Arial"/>
+                <w:b/>
+                <w:bCs/>
+                <w:color w:val="222222"/>
+                <w:sz w:val="22"/>
+              </w:rPr>
+              <w:t>veut</w:t>
+            </w:r>
+            <w:r>
+              <w:rPr>
+                <w:rFonts w:cs="Arial"/>
+                <w:color w:val="222222"/>
+                <w:sz w:val="22"/>
+              </w:rPr>
+              <w:t> :</w:t>
             </w:r>
           </w:p>
           <w:p>
@@ -1974,8 +2252,36 @@
                 <w:color w:val="222222"/>
                 <w:sz w:val="22"/>
               </w:rPr>
-              <w:t>…</w:t>
-            </w:r>
+              <w:t xml:space="preserve">Des </w:t>
+            </w:r>
+            <w:r>
+              <w:rPr>
+                <w:rFonts w:cs="Arial"/>
+                <w:color w:val="222222"/>
+                <w:sz w:val="22"/>
+              </w:rPr>
+              <w:t>solutions</w:t>
+            </w:r>
+          </w:p>
+        </w:tc>
+        <w:tc>
+          <w:tcPr>
+            <w:tcW w:w="3021" w:type="dxa"/>
+            <w:tcMar>
+              <w:top w:w="113" w:type="dxa"/>
+              <w:bottom w:w="113" w:type="dxa"/>
+            </w:tcMar>
+          </w:tcPr>
+          <w:p>
+            <w:pPr>
+              <w:spacing w:line="280" w:lineRule="atLeast"/>
+              <w:jc w:val="both"/>
+              <w:rPr>
+                <w:rFonts w:cs="Arial"/>
+                <w:color w:val="222222"/>
+                <w:sz w:val="22"/>
+              </w:rPr>
+            </w:pPr>
           </w:p>
           <w:p>
             <w:pPr>
@@ -1998,7 +2304,63 @@
                 <w:color w:val="222222"/>
                 <w:sz w:val="22"/>
               </w:rPr>
-              <w:t>…</w:t>
+              <w:t>Des exemples</w:t>
+            </w:r>
+          </w:p>
+        </w:tc>
+        <w:tc>
+          <w:tcPr>
+            <w:tcW w:w="3021" w:type="dxa"/>
+            <w:tcMar>
+              <w:top w:w="113" w:type="dxa"/>
+              <w:bottom w:w="113" w:type="dxa"/>
+            </w:tcMar>
+          </w:tcPr>
+          <w:p>
+            <w:pPr>
+              <w:spacing w:line="280" w:lineRule="atLeast"/>
+              <w:jc w:val="both"/>
+              <w:rPr>
+                <w:rFonts w:cs="Arial"/>
+                <w:color w:val="222222"/>
+                <w:sz w:val="22"/>
+              </w:rPr>
+            </w:pPr>
+            <w:r>
+              <w:rPr>
+                <w:rFonts w:cs="Arial"/>
+                <w:color w:val="222222"/>
+                <w:sz w:val="22"/>
+              </w:rPr>
+              <w:t xml:space="preserve">Ce que l’auditoire </w:t>
+            </w:r>
+            <w:r>
+              <w:rPr>
+                <w:rFonts w:cs="Arial"/>
+                <w:b/>
+                <w:bCs/>
+                <w:color w:val="222222"/>
+                <w:sz w:val="22"/>
+              </w:rPr>
+              <w:t>veut</w:t>
+            </w:r>
+            <w:r>
+              <w:rPr>
+                <w:rFonts w:cs="Arial"/>
+                <w:b/>
+                <w:bCs/>
+                <w:color w:val="222222"/>
+                <w:sz w:val="22"/>
+              </w:rPr>
+              <w:t xml:space="preserve"> (aura)</w:t>
+            </w:r>
+            <w:r>
+              <w:rPr>
+                <w:rFonts w:cs="Arial"/>
+                <w:color w:val="222222"/>
+                <w:sz w:val="22"/>
+              </w:rPr>
+              <w:t> :</w:t>
             </w:r>
           </w:p>
           <w:p>
@@ -2022,7 +2384,63 @@
                 <w:color w:val="222222"/>
                 <w:sz w:val="22"/>
               </w:rPr>
-              <w:t>…</w:t>
+              <w:t xml:space="preserve">Des idées de </w:t>
+            </w:r>
+            <w:r>
+              <w:rPr>
+                <w:rFonts w:cs="Arial"/>
+                <w:color w:val="222222"/>
+                <w:sz w:val="22"/>
+              </w:rPr>
+              <w:t>réflexion</w:t>
+            </w:r>
+          </w:p>
+        </w:tc>
+      </w:tr>
+      <w:tr>
+        <w:tc>
+          <w:tcPr>
+            <w:tcW w:w="3020" w:type="dxa"/>
+            <w:tcMar>
+              <w:top w:w="113" w:type="dxa"/>
+              <w:bottom w:w="113" w:type="dxa"/>
+            </w:tcMar>
+          </w:tcPr>
+          <w:p>
+            <w:pPr>
+              <w:spacing w:line="280" w:lineRule="atLeast"/>
+              <w:jc w:val="both"/>
+              <w:rPr>
+                <w:rFonts w:cs="Arial"/>
+                <w:color w:val="222222"/>
+                <w:sz w:val="22"/>
+              </w:rPr>
+            </w:pPr>
+            <w:r>
+              <w:rPr>
+                <w:rFonts w:cs="Arial"/>
+                <w:color w:val="222222"/>
+                <w:sz w:val="22"/>
+              </w:rPr>
+              <w:t xml:space="preserve">Ce que l’auditoire </w:t>
+            </w:r>
+            <w:r>
+              <w:rPr>
+                <w:rFonts w:cs="Arial"/>
+                <w:b/>
+                <w:bCs/>
+                <w:color w:val="222222"/>
+                <w:sz w:val="22"/>
+              </w:rPr>
+              <w:t>ressent</w:t>
+            </w:r>
+            <w:r>
+              <w:rPr>
+                <w:rFonts w:cs="Arial"/>
+                <w:color w:val="222222"/>
+                <w:sz w:val="22"/>
+              </w:rPr>
+              <w:t> :</w:t>
             </w:r>
           </w:p>
           <w:p>
@@ -2046,7 +2464,7 @@
                 <w:color w:val="222222"/>
                 <w:sz w:val="22"/>
               </w:rPr>
-              <w:t>…</w:t>
+              <w:t>Du déni</w:t>
             </w:r>
           </w:p>
         </w:tc>
@@ -2068,32 +2486,6 @@
                 <w:sz w:val="22"/>
               </w:rPr>
             </w:pPr>
-            <w:r>
-              <w:rPr>
-                <w:rFonts w:cs="Arial"/>
-                <w:color w:val="222222"/>
-                <w:sz w:val="22"/>
-              </w:rPr>
-              <w:t xml:space="preserve">Ce que l’auditoire </w:t>
-            </w:r>
-            <w:r>
-              <w:rPr>
-                <w:rFonts w:cs="Arial"/>
-                <w:b/>
-                <w:bCs/>
-                <w:color w:val="222222"/>
-                <w:sz w:val="22"/>
-              </w:rPr>
-              <w:t>sait</w:t>
-            </w:r>
-            <w:r>
-              <w:rPr>
-                <w:rFonts w:cs="Arial"/>
-                <w:color w:val="222222"/>
-                <w:sz w:val="22"/>
-              </w:rPr>
-              <w:t> :</w:t>
-            </w:r>
           </w:p>
           <w:p>
             <w:pPr>
@@ -2116,7 +2508,53 @@
                 <w:color w:val="222222"/>
                 <w:sz w:val="22"/>
               </w:rPr>
-              <w:t>…</w:t>
+              <w:t>De la peur</w:t>
+            </w:r>
+          </w:p>
+        </w:tc>
+        <w:tc>
+          <w:tcPr>
+            <w:tcW w:w="3021" w:type="dxa"/>
+            <w:tcMar>
+              <w:top w:w="113" w:type="dxa"/>
+              <w:bottom w:w="113" w:type="dxa"/>
+            </w:tcMar>
+          </w:tcPr>
+          <w:p>
+            <w:pPr>
+              <w:spacing w:line="280" w:lineRule="atLeast"/>
+              <w:jc w:val="both"/>
+              <w:rPr>
+                <w:rFonts w:cs="Arial"/>
+                <w:color w:val="222222"/>
+                <w:sz w:val="22"/>
+              </w:rPr>
+            </w:pPr>
+            <w:r>
+              <w:rPr>
+                <w:rFonts w:cs="Arial"/>
+                <w:color w:val="222222"/>
+                <w:sz w:val="22"/>
+              </w:rPr>
+              <w:t xml:space="preserve">Ce que l’auditoire </w:t>
+            </w:r>
+            <w:r>
+              <w:rPr>
+                <w:rFonts w:cs="Arial"/>
+                <w:b/>
+                <w:bCs/>
+                <w:color w:val="222222"/>
+                <w:sz w:val="22"/>
+              </w:rPr>
+              <w:t>ressent</w:t>
+            </w:r>
+            <w:r>
+              <w:rPr>
+                <w:rFonts w:cs="Arial"/>
+                <w:color w:val="222222"/>
+                <w:sz w:val="22"/>
+              </w:rPr>
+              <w:t> :</w:t>
             </w:r>
           </w:p>
           <w:p>
@@ -2140,1501 +2578,15 @@
                 <w:color w:val="222222"/>
                 <w:sz w:val="22"/>
               </w:rPr>
-              <w:t>…</w:t>
-            </w:r>
-          </w:p>
-          <w:p>
-            <w:pPr>
-              <w:pStyle w:val="Paragraphedeliste"/>
-              <w:numPr>
-                <w:ilvl w:val="0"/>
-                <w:numId w:val="1"/>
-              </w:numPr>
-              <w:spacing w:line="280" w:lineRule="atLeast"/>
-              <w:jc w:val="both"/>
-              <w:rPr>
-                <w:rFonts w:cs="Arial"/>
-                <w:color w:val="222222"/>
-                <w:sz w:val="22"/>
-              </w:rPr>
-            </w:pPr>
-            <w:r>
-              <w:rPr>
-                <w:rFonts w:cs="Arial"/>
-                <w:color w:val="222222"/>
-                <w:sz w:val="22"/>
-              </w:rPr>
-              <w:t>…</w:t>
-            </w:r>
-          </w:p>
-          <w:p>
-            <w:pPr>
-              <w:pStyle w:val="Paragraphedeliste"/>
-              <w:numPr>
-                <w:ilvl w:val="0"/>
-                <w:numId w:val="1"/>
-              </w:numPr>
-              <w:spacing w:line="280" w:lineRule="atLeast"/>
-              <w:jc w:val="both"/>
-              <w:rPr>
-                <w:rFonts w:cs="Arial"/>
-                <w:color w:val="222222"/>
-                <w:sz w:val="22"/>
-              </w:rPr>
-            </w:pPr>
-            <w:r>
-              <w:rPr>
-                <w:rFonts w:cs="Arial"/>
-                <w:color w:val="222222"/>
-                <w:sz w:val="22"/>
-              </w:rPr>
-              <w:t>…</w:t>
-            </w:r>
-          </w:p>
-          <w:p>
-            <w:pPr>
-              <w:pStyle w:val="Paragraphedeliste"/>
-              <w:numPr>
-                <w:ilvl w:val="0"/>
-                <w:numId w:val="1"/>
-              </w:numPr>
-              <w:spacing w:line="280" w:lineRule="atLeast"/>
-              <w:jc w:val="both"/>
-              <w:rPr>
-                <w:rFonts w:cs="Arial"/>
-                <w:color w:val="222222"/>
-                <w:sz w:val="22"/>
-              </w:rPr>
-            </w:pPr>
-            <w:r>
-              <w:rPr>
-                <w:rFonts w:cs="Arial"/>
-                <w:color w:val="222222"/>
-                <w:sz w:val="22"/>
-              </w:rPr>
-              <w:t>…</w:t>
-            </w:r>
-          </w:p>
-        </w:tc>
-      </w:tr>
-      <w:tr>
-        <w:tc>
-          <w:tcPr>
-            <w:tcW w:w="3020" w:type="dxa"/>
-            <w:tcMar>
-              <w:top w:w="113" w:type="dxa"/>
-              <w:bottom w:w="113" w:type="dxa"/>
-            </w:tcMar>
-          </w:tcPr>
-          <w:p>
-            <w:pPr>
-              <w:spacing w:line="280" w:lineRule="atLeast"/>
-              <w:jc w:val="both"/>
-              <w:rPr>
-                <w:rFonts w:cs="Arial"/>
-                <w:color w:val="222222"/>
-                <w:sz w:val="22"/>
-              </w:rPr>
-            </w:pPr>
-            <w:r>
-              <w:rPr>
-                <w:rFonts w:cs="Arial"/>
-                <w:color w:val="222222"/>
-                <w:sz w:val="22"/>
-              </w:rPr>
-              <w:t xml:space="preserve">Ce que l’auditoire </w:t>
-            </w:r>
-            <w:r>
-              <w:rPr>
-                <w:rFonts w:cs="Arial"/>
-                <w:b/>
-                <w:bCs/>
-                <w:color w:val="222222"/>
-                <w:sz w:val="22"/>
-              </w:rPr>
-              <w:t>pense</w:t>
-            </w:r>
-            <w:r>
-              <w:rPr>
-                <w:rFonts w:cs="Arial"/>
-                <w:color w:val="222222"/>
-                <w:sz w:val="22"/>
-              </w:rPr>
-              <w:t xml:space="preserve"> : </w:t>
-            </w:r>
-          </w:p>
-          <w:p>
-            <w:pPr>
-              <w:pStyle w:val="Paragraphedeliste"/>
-              <w:numPr>
-                <w:ilvl w:val="0"/>
-                <w:numId w:val="1"/>
-              </w:numPr>
-              <w:spacing w:line="280" w:lineRule="atLeast"/>
-              <w:jc w:val="both"/>
-              <w:rPr>
-                <w:rFonts w:cs="Arial"/>
-                <w:color w:val="222222"/>
-                <w:sz w:val="22"/>
-              </w:rPr>
-            </w:pPr>
-            <w:r>
-              <w:rPr>
-                <w:rFonts w:cs="Arial"/>
-                <w:color w:val="222222"/>
-                <w:sz w:val="22"/>
-              </w:rPr>
-              <w:t>…</w:t>
-            </w:r>
-          </w:p>
-          <w:p>
-            <w:pPr>
-              <w:pStyle w:val="Paragraphedeliste"/>
-              <w:numPr>
-                <w:ilvl w:val="0"/>
-                <w:numId w:val="1"/>
-              </w:numPr>
-              <w:spacing w:line="280" w:lineRule="atLeast"/>
-              <w:jc w:val="both"/>
-              <w:rPr>
-                <w:rFonts w:cs="Arial"/>
-                <w:color w:val="222222"/>
-                <w:sz w:val="22"/>
-              </w:rPr>
-            </w:pPr>
-            <w:r>
-              <w:rPr>
-                <w:rFonts w:cs="Arial"/>
-                <w:color w:val="222222"/>
-                <w:sz w:val="22"/>
-              </w:rPr>
-              <w:t>…</w:t>
-            </w:r>
-          </w:p>
-          <w:p>
-            <w:pPr>
-              <w:pStyle w:val="Paragraphedeliste"/>
-              <w:numPr>
-                <w:ilvl w:val="0"/>
-                <w:numId w:val="1"/>
-              </w:numPr>
-              <w:spacing w:line="280" w:lineRule="atLeast"/>
-              <w:jc w:val="both"/>
-              <w:rPr>
-                <w:rFonts w:cs="Arial"/>
-                <w:color w:val="222222"/>
-                <w:sz w:val="22"/>
-              </w:rPr>
-            </w:pPr>
-            <w:r>
-              <w:rPr>
-                <w:rFonts w:cs="Arial"/>
-                <w:color w:val="222222"/>
-                <w:sz w:val="22"/>
-              </w:rPr>
-              <w:t>…</w:t>
-            </w:r>
-          </w:p>
-          <w:p>
-            <w:pPr>
-              <w:pStyle w:val="Paragraphedeliste"/>
-              <w:numPr>
-                <w:ilvl w:val="0"/>
-                <w:numId w:val="1"/>
-              </w:numPr>
-              <w:spacing w:line="280" w:lineRule="atLeast"/>
-              <w:jc w:val="both"/>
-              <w:rPr>
-                <w:rFonts w:cs="Arial"/>
-                <w:color w:val="222222"/>
-                <w:sz w:val="22"/>
-              </w:rPr>
-            </w:pPr>
-            <w:r>
-              <w:rPr>
-                <w:rFonts w:cs="Arial"/>
-                <w:color w:val="222222"/>
-                <w:sz w:val="22"/>
-              </w:rPr>
-              <w:t>…</w:t>
-            </w:r>
-          </w:p>
-          <w:p>
-            <w:pPr>
-              <w:pStyle w:val="Paragraphedeliste"/>
-              <w:numPr>
-                <w:ilvl w:val="0"/>
-                <w:numId w:val="1"/>
-              </w:numPr>
-              <w:spacing w:line="280" w:lineRule="atLeast"/>
-              <w:jc w:val="both"/>
-              <w:rPr>
-                <w:rFonts w:cs="Arial"/>
-                <w:color w:val="222222"/>
-                <w:sz w:val="22"/>
-              </w:rPr>
-            </w:pPr>
-            <w:r>
-              <w:rPr>
-                <w:rFonts w:cs="Arial"/>
-                <w:color w:val="222222"/>
-                <w:sz w:val="22"/>
-              </w:rPr>
-              <w:t>…</w:t>
-            </w:r>
-          </w:p>
-        </w:tc>
-        <w:tc>
-          <w:tcPr>
-            <w:tcW w:w="3021" w:type="dxa"/>
-            <w:tcMar>
-              <w:top w:w="113" w:type="dxa"/>
-              <w:bottom w:w="113" w:type="dxa"/>
-            </w:tcMar>
-          </w:tcPr>
-          <w:p>
-            <w:pPr>
-              <w:spacing w:line="280" w:lineRule="atLeast"/>
-              <w:jc w:val="both"/>
-              <w:rPr>
-                <w:rFonts w:cs="Arial"/>
-                <w:color w:val="222222"/>
-                <w:sz w:val="22"/>
-              </w:rPr>
-            </w:pPr>
-          </w:p>
-          <w:p>
-            <w:pPr>
-              <w:pStyle w:val="Paragraphedeliste"/>
-              <w:numPr>
-                <w:ilvl w:val="0"/>
-                <w:numId w:val="1"/>
-              </w:numPr>
-              <w:spacing w:line="280" w:lineRule="atLeast"/>
-              <w:jc w:val="both"/>
-              <w:rPr>
-                <w:rFonts w:cs="Arial"/>
-                <w:color w:val="222222"/>
-                <w:sz w:val="22"/>
-              </w:rPr>
-            </w:pPr>
-            <w:r>
-              <w:rPr>
-                <w:rFonts w:cs="Arial"/>
-                <w:color w:val="222222"/>
-                <w:sz w:val="22"/>
-              </w:rPr>
-              <w:t>…</w:t>
-            </w:r>
-          </w:p>
-          <w:p>
-            <w:pPr>
-              <w:pStyle w:val="Paragraphedeliste"/>
-              <w:numPr>
-                <w:ilvl w:val="0"/>
-                <w:numId w:val="1"/>
-              </w:numPr>
-              <w:spacing w:line="280" w:lineRule="atLeast"/>
-              <w:jc w:val="both"/>
-              <w:rPr>
-                <w:rFonts w:cs="Arial"/>
-                <w:color w:val="222222"/>
-                <w:sz w:val="22"/>
-              </w:rPr>
-            </w:pPr>
-            <w:r>
-              <w:rPr>
-                <w:rFonts w:cs="Arial"/>
-                <w:color w:val="222222"/>
-                <w:sz w:val="22"/>
-              </w:rPr>
-              <w:t>…</w:t>
-            </w:r>
-          </w:p>
-          <w:p>
-            <w:pPr>
-              <w:pStyle w:val="Paragraphedeliste"/>
-              <w:numPr>
-                <w:ilvl w:val="0"/>
-                <w:numId w:val="1"/>
-              </w:numPr>
-              <w:spacing w:line="280" w:lineRule="atLeast"/>
-              <w:jc w:val="both"/>
-              <w:rPr>
-                <w:rFonts w:cs="Arial"/>
-                <w:color w:val="222222"/>
-                <w:sz w:val="22"/>
-              </w:rPr>
-            </w:pPr>
-            <w:r>
-              <w:rPr>
-                <w:rFonts w:cs="Arial"/>
-                <w:color w:val="222222"/>
-                <w:sz w:val="22"/>
-              </w:rPr>
-              <w:t>…</w:t>
-            </w:r>
-          </w:p>
-          <w:p>
-            <w:pPr>
-              <w:pStyle w:val="Paragraphedeliste"/>
-              <w:numPr>
-                <w:ilvl w:val="0"/>
-                <w:numId w:val="1"/>
-              </w:numPr>
-              <w:spacing w:line="280" w:lineRule="atLeast"/>
-              <w:jc w:val="both"/>
-              <w:rPr>
-                <w:rFonts w:cs="Arial"/>
-                <w:color w:val="222222"/>
-                <w:sz w:val="22"/>
-              </w:rPr>
-            </w:pPr>
-            <w:r>
-              <w:rPr>
-                <w:rFonts w:cs="Arial"/>
-                <w:color w:val="222222"/>
-                <w:sz w:val="22"/>
-              </w:rPr>
-              <w:t>…</w:t>
-            </w:r>
-          </w:p>
-          <w:p>
-            <w:pPr>
-              <w:pStyle w:val="Paragraphedeliste"/>
-              <w:numPr>
-                <w:ilvl w:val="0"/>
-                <w:numId w:val="1"/>
-              </w:numPr>
-              <w:spacing w:line="280" w:lineRule="atLeast"/>
-              <w:jc w:val="both"/>
-              <w:rPr>
-                <w:rFonts w:cs="Arial"/>
-                <w:color w:val="222222"/>
-                <w:sz w:val="22"/>
-              </w:rPr>
-            </w:pPr>
-            <w:r>
-              <w:rPr>
-                <w:rFonts w:cs="Arial"/>
-                <w:color w:val="222222"/>
-                <w:sz w:val="22"/>
-              </w:rPr>
-              <w:t>…</w:t>
-            </w:r>
-          </w:p>
-        </w:tc>
-        <w:tc>
-          <w:tcPr>
-            <w:tcW w:w="3021" w:type="dxa"/>
-            <w:tcMar>
-              <w:top w:w="113" w:type="dxa"/>
-              <w:bottom w:w="113" w:type="dxa"/>
-            </w:tcMar>
-          </w:tcPr>
-          <w:p>
-            <w:pPr>
-              <w:spacing w:line="280" w:lineRule="atLeast"/>
-              <w:jc w:val="both"/>
-              <w:rPr>
-                <w:rFonts w:cs="Arial"/>
-                <w:color w:val="222222"/>
-                <w:sz w:val="22"/>
-              </w:rPr>
-            </w:pPr>
-            <w:r>
-              <w:rPr>
-                <w:rFonts w:cs="Arial"/>
-                <w:color w:val="222222"/>
-                <w:sz w:val="22"/>
-              </w:rPr>
-              <w:t xml:space="preserve">Ce que l’auditoire </w:t>
-            </w:r>
-            <w:r>
-              <w:rPr>
-                <w:rFonts w:cs="Arial"/>
-                <w:b/>
-                <w:bCs/>
-                <w:color w:val="222222"/>
-                <w:sz w:val="22"/>
-              </w:rPr>
-              <w:t>pense</w:t>
-            </w:r>
-            <w:r>
-              <w:rPr>
-                <w:rFonts w:cs="Arial"/>
-                <w:color w:val="222222"/>
-                <w:sz w:val="22"/>
-              </w:rPr>
-              <w:t> :</w:t>
-            </w:r>
-          </w:p>
-          <w:p>
-            <w:pPr>
-              <w:pStyle w:val="Paragraphedeliste"/>
-              <w:numPr>
-                <w:ilvl w:val="0"/>
-                <w:numId w:val="1"/>
-              </w:numPr>
-              <w:spacing w:line="280" w:lineRule="atLeast"/>
-              <w:jc w:val="both"/>
-              <w:rPr>
-                <w:rFonts w:cs="Arial"/>
-                <w:color w:val="222222"/>
-                <w:sz w:val="22"/>
-              </w:rPr>
-            </w:pPr>
-            <w:r>
-              <w:rPr>
-                <w:rFonts w:cs="Arial"/>
-                <w:color w:val="222222"/>
-                <w:sz w:val="22"/>
-              </w:rPr>
-              <w:t>…</w:t>
-            </w:r>
-          </w:p>
-          <w:p>
-            <w:pPr>
-              <w:pStyle w:val="Paragraphedeliste"/>
-              <w:numPr>
-                <w:ilvl w:val="0"/>
-                <w:numId w:val="1"/>
-              </w:numPr>
-              <w:spacing w:line="280" w:lineRule="atLeast"/>
-              <w:jc w:val="both"/>
-              <w:rPr>
-                <w:rFonts w:cs="Arial"/>
-                <w:color w:val="222222"/>
-                <w:sz w:val="22"/>
-              </w:rPr>
-            </w:pPr>
-            <w:r>
-              <w:rPr>
-                <w:rFonts w:cs="Arial"/>
-                <w:color w:val="222222"/>
-                <w:sz w:val="22"/>
-              </w:rPr>
-              <w:t>…</w:t>
-            </w:r>
-          </w:p>
-          <w:p>
-            <w:pPr>
-              <w:pStyle w:val="Paragraphedeliste"/>
-              <w:numPr>
-                <w:ilvl w:val="0"/>
-                <w:numId w:val="1"/>
-              </w:numPr>
-              <w:spacing w:line="280" w:lineRule="atLeast"/>
-              <w:jc w:val="both"/>
-              <w:rPr>
-                <w:rFonts w:cs="Arial"/>
-                <w:color w:val="222222"/>
-                <w:sz w:val="22"/>
-              </w:rPr>
-            </w:pPr>
-            <w:r>
-              <w:rPr>
-                <w:rFonts w:cs="Arial"/>
-                <w:color w:val="222222"/>
-                <w:sz w:val="22"/>
-              </w:rPr>
-              <w:t>…</w:t>
-            </w:r>
-          </w:p>
-          <w:p>
-            <w:pPr>
-              <w:pStyle w:val="Paragraphedeliste"/>
-              <w:numPr>
-                <w:ilvl w:val="0"/>
-                <w:numId w:val="1"/>
-              </w:numPr>
-              <w:spacing w:line="280" w:lineRule="atLeast"/>
-              <w:jc w:val="both"/>
-              <w:rPr>
-                <w:rFonts w:cs="Arial"/>
-                <w:color w:val="222222"/>
-                <w:sz w:val="22"/>
-              </w:rPr>
-            </w:pPr>
-            <w:r>
-              <w:rPr>
-                <w:rFonts w:cs="Arial"/>
-                <w:color w:val="222222"/>
-                <w:sz w:val="22"/>
-              </w:rPr>
-              <w:t>…</w:t>
-            </w:r>
-          </w:p>
-          <w:p>
-            <w:pPr>
-              <w:pStyle w:val="Paragraphedeliste"/>
-              <w:numPr>
-                <w:ilvl w:val="0"/>
-                <w:numId w:val="1"/>
-              </w:numPr>
-              <w:spacing w:line="280" w:lineRule="atLeast"/>
-              <w:jc w:val="both"/>
-              <w:rPr>
-                <w:rFonts w:cs="Arial"/>
-                <w:color w:val="222222"/>
-                <w:sz w:val="22"/>
-              </w:rPr>
-            </w:pPr>
-            <w:r>
-              <w:rPr>
-                <w:rFonts w:cs="Arial"/>
-                <w:color w:val="222222"/>
-                <w:sz w:val="22"/>
-              </w:rPr>
-              <w:t>…</w:t>
-            </w:r>
-          </w:p>
-        </w:tc>
-      </w:tr>
-      <w:tr>
-        <w:tc>
-          <w:tcPr>
-            <w:tcW w:w="3020" w:type="dxa"/>
-            <w:tcMar>
-              <w:top w:w="113" w:type="dxa"/>
-              <w:bottom w:w="113" w:type="dxa"/>
-            </w:tcMar>
-          </w:tcPr>
-          <w:p>
-            <w:pPr>
-              <w:spacing w:line="280" w:lineRule="atLeast"/>
-              <w:jc w:val="both"/>
-              <w:rPr>
-                <w:rFonts w:cs="Arial"/>
-                <w:color w:val="222222"/>
-                <w:sz w:val="22"/>
-              </w:rPr>
-            </w:pPr>
-            <w:r>
-              <w:rPr>
-                <w:rFonts w:cs="Arial"/>
-                <w:color w:val="222222"/>
-                <w:sz w:val="22"/>
-              </w:rPr>
-              <w:t xml:space="preserve">Ce que l’auditoire </w:t>
-            </w:r>
-            <w:r>
-              <w:rPr>
-                <w:rFonts w:cs="Arial"/>
-                <w:b/>
-                <w:bCs/>
-                <w:color w:val="222222"/>
-                <w:sz w:val="22"/>
-              </w:rPr>
-              <w:t>veut</w:t>
-            </w:r>
-            <w:r>
-              <w:rPr>
-                <w:rFonts w:cs="Arial"/>
-                <w:color w:val="222222"/>
-                <w:sz w:val="22"/>
-              </w:rPr>
-              <w:t> :</w:t>
-            </w:r>
-          </w:p>
-          <w:p>
-            <w:pPr>
-              <w:pStyle w:val="Paragraphedeliste"/>
-              <w:numPr>
-                <w:ilvl w:val="0"/>
-                <w:numId w:val="1"/>
-              </w:numPr>
-              <w:spacing w:line="280" w:lineRule="atLeast"/>
-              <w:jc w:val="both"/>
-              <w:rPr>
-                <w:rFonts w:cs="Arial"/>
-                <w:color w:val="222222"/>
-                <w:sz w:val="22"/>
-              </w:rPr>
-            </w:pPr>
-            <w:r>
-              <w:rPr>
-                <w:rFonts w:cs="Arial"/>
-                <w:color w:val="222222"/>
-                <w:sz w:val="22"/>
-              </w:rPr>
-              <w:t>…</w:t>
-            </w:r>
-          </w:p>
-          <w:p>
-            <w:pPr>
-              <w:pStyle w:val="Paragraphedeliste"/>
-              <w:numPr>
-                <w:ilvl w:val="0"/>
-                <w:numId w:val="1"/>
-              </w:numPr>
-              <w:spacing w:line="280" w:lineRule="atLeast"/>
-              <w:jc w:val="both"/>
-              <w:rPr>
-                <w:rFonts w:cs="Arial"/>
-                <w:color w:val="222222"/>
-                <w:sz w:val="22"/>
-              </w:rPr>
-            </w:pPr>
-            <w:r>
-              <w:rPr>
-                <w:rFonts w:cs="Arial"/>
-                <w:color w:val="222222"/>
-                <w:sz w:val="22"/>
-              </w:rPr>
-              <w:t>…</w:t>
-            </w:r>
-          </w:p>
-          <w:p>
-            <w:pPr>
-              <w:pStyle w:val="Paragraphedeliste"/>
-              <w:numPr>
-                <w:ilvl w:val="0"/>
-                <w:numId w:val="1"/>
-              </w:numPr>
-              <w:spacing w:line="280" w:lineRule="atLeast"/>
-              <w:jc w:val="both"/>
-              <w:rPr>
-                <w:rFonts w:cs="Arial"/>
-                <w:color w:val="222222"/>
-                <w:sz w:val="22"/>
-              </w:rPr>
-            </w:pPr>
-            <w:r>
-              <w:rPr>
-                <w:rFonts w:cs="Arial"/>
-                <w:color w:val="222222"/>
-                <w:sz w:val="22"/>
-              </w:rPr>
-              <w:t>…</w:t>
-            </w:r>
-          </w:p>
-          <w:p>
-            <w:pPr>
-              <w:pStyle w:val="Paragraphedeliste"/>
-              <w:numPr>
-                <w:ilvl w:val="0"/>
-                <w:numId w:val="1"/>
-              </w:numPr>
-              <w:spacing w:line="280" w:lineRule="atLeast"/>
-              <w:jc w:val="both"/>
-              <w:rPr>
-                <w:rFonts w:cs="Arial"/>
-                <w:color w:val="222222"/>
-                <w:sz w:val="22"/>
-              </w:rPr>
-            </w:pPr>
-            <w:r>
-              <w:rPr>
-                <w:rFonts w:cs="Arial"/>
-                <w:color w:val="222222"/>
-                <w:sz w:val="22"/>
-              </w:rPr>
-              <w:t>…</w:t>
-            </w:r>
-          </w:p>
-          <w:p>
-            <w:pPr>
-              <w:pStyle w:val="Paragraphedeliste"/>
-              <w:numPr>
-                <w:ilvl w:val="0"/>
-                <w:numId w:val="1"/>
-              </w:numPr>
-              <w:spacing w:line="280" w:lineRule="atLeast"/>
-              <w:jc w:val="both"/>
-              <w:rPr>
-                <w:rFonts w:cs="Arial"/>
-                <w:color w:val="222222"/>
-                <w:sz w:val="22"/>
-              </w:rPr>
-            </w:pPr>
-            <w:r>
-              <w:rPr>
-                <w:rFonts w:cs="Arial"/>
-                <w:color w:val="222222"/>
-                <w:sz w:val="22"/>
-              </w:rPr>
-              <w:t>…</w:t>
-            </w:r>
-          </w:p>
-        </w:tc>
-        <w:tc>
-          <w:tcPr>
-            <w:tcW w:w="3021" w:type="dxa"/>
-            <w:tcMar>
-              <w:top w:w="113" w:type="dxa"/>
-              <w:bottom w:w="113" w:type="dxa"/>
-            </w:tcMar>
-          </w:tcPr>
-          <w:p>
-            <w:pPr>
-              <w:spacing w:line="280" w:lineRule="atLeast"/>
-              <w:jc w:val="both"/>
-              <w:rPr>
-                <w:rFonts w:cs="Arial"/>
-                <w:color w:val="222222"/>
-                <w:sz w:val="22"/>
-              </w:rPr>
-            </w:pPr>
-          </w:p>
-          <w:p>
-            <w:pPr>
-              <w:pStyle w:val="Paragraphedeliste"/>
-              <w:numPr>
-                <w:ilvl w:val="0"/>
-                <w:numId w:val="1"/>
-              </w:numPr>
-              <w:spacing w:line="280" w:lineRule="atLeast"/>
-              <w:jc w:val="both"/>
-              <w:rPr>
-                <w:rFonts w:cs="Arial"/>
-                <w:color w:val="222222"/>
-                <w:sz w:val="22"/>
-              </w:rPr>
-            </w:pPr>
-            <w:r>
-              <w:rPr>
-                <w:rFonts w:cs="Arial"/>
-                <w:color w:val="222222"/>
-                <w:sz w:val="22"/>
-              </w:rPr>
-              <w:t>…</w:t>
-            </w:r>
-          </w:p>
-          <w:p>
-            <w:pPr>
-              <w:pStyle w:val="Paragraphedeliste"/>
-              <w:numPr>
-                <w:ilvl w:val="0"/>
-                <w:numId w:val="1"/>
-              </w:numPr>
-              <w:spacing w:line="280" w:lineRule="atLeast"/>
-              <w:jc w:val="both"/>
-              <w:rPr>
-                <w:rFonts w:cs="Arial"/>
-                <w:color w:val="222222"/>
-                <w:sz w:val="22"/>
-              </w:rPr>
-            </w:pPr>
-            <w:r>
-              <w:rPr>
-                <w:rFonts w:cs="Arial"/>
-                <w:color w:val="222222"/>
-                <w:sz w:val="22"/>
-              </w:rPr>
-              <w:t>…</w:t>
-            </w:r>
-          </w:p>
-          <w:p>
-            <w:pPr>
-              <w:pStyle w:val="Paragraphedeliste"/>
-              <w:numPr>
-                <w:ilvl w:val="0"/>
-                <w:numId w:val="1"/>
-              </w:numPr>
-              <w:spacing w:line="280" w:lineRule="atLeast"/>
-              <w:jc w:val="both"/>
-              <w:rPr>
-                <w:rFonts w:cs="Arial"/>
-                <w:color w:val="222222"/>
-                <w:sz w:val="22"/>
-              </w:rPr>
-            </w:pPr>
-            <w:r>
-              <w:rPr>
-                <w:rFonts w:cs="Arial"/>
-                <w:color w:val="222222"/>
-                <w:sz w:val="22"/>
-              </w:rPr>
-              <w:t>…</w:t>
-            </w:r>
-          </w:p>
-          <w:p>
-            <w:pPr>
-              <w:pStyle w:val="Paragraphedeliste"/>
-              <w:numPr>
-                <w:ilvl w:val="0"/>
-                <w:numId w:val="1"/>
-              </w:numPr>
-              <w:spacing w:line="280" w:lineRule="atLeast"/>
-              <w:jc w:val="both"/>
-              <w:rPr>
-                <w:rFonts w:cs="Arial"/>
-                <w:color w:val="222222"/>
-                <w:sz w:val="22"/>
-              </w:rPr>
-            </w:pPr>
-            <w:r>
-              <w:rPr>
-                <w:rFonts w:cs="Arial"/>
-                <w:color w:val="222222"/>
-                <w:sz w:val="22"/>
-              </w:rPr>
-              <w:t>…</w:t>
-            </w:r>
-          </w:p>
-          <w:p>
-            <w:pPr>
-              <w:pStyle w:val="Paragraphedeliste"/>
-              <w:numPr>
-                <w:ilvl w:val="0"/>
-                <w:numId w:val="1"/>
-              </w:numPr>
-              <w:spacing w:line="280" w:lineRule="atLeast"/>
-              <w:jc w:val="both"/>
-              <w:rPr>
-                <w:rFonts w:cs="Arial"/>
-                <w:color w:val="222222"/>
-                <w:sz w:val="22"/>
-              </w:rPr>
-            </w:pPr>
-            <w:r>
-              <w:rPr>
-                <w:rFonts w:cs="Arial"/>
-                <w:color w:val="222222"/>
-                <w:sz w:val="22"/>
-              </w:rPr>
-              <w:t>…</w:t>
-            </w:r>
-          </w:p>
-        </w:tc>
-        <w:tc>
-          <w:tcPr>
-            <w:tcW w:w="3021" w:type="dxa"/>
-            <w:tcMar>
-              <w:top w:w="113" w:type="dxa"/>
-              <w:bottom w:w="113" w:type="dxa"/>
-            </w:tcMar>
-          </w:tcPr>
-          <w:p>
-            <w:pPr>
-              <w:spacing w:line="280" w:lineRule="atLeast"/>
-              <w:jc w:val="both"/>
-              <w:rPr>
-                <w:rFonts w:cs="Arial"/>
-                <w:color w:val="222222"/>
-                <w:sz w:val="22"/>
-              </w:rPr>
-            </w:pPr>
-            <w:r>
-              <w:rPr>
-                <w:rFonts w:cs="Arial"/>
-                <w:color w:val="222222"/>
-                <w:sz w:val="22"/>
-              </w:rPr>
-              <w:t xml:space="preserve">Ce que l’auditoire </w:t>
-            </w:r>
-            <w:r>
-              <w:rPr>
-                <w:rFonts w:cs="Arial"/>
-                <w:b/>
-                <w:bCs/>
-                <w:color w:val="222222"/>
-                <w:sz w:val="22"/>
-              </w:rPr>
-              <w:t>veut</w:t>
-            </w:r>
-            <w:r>
-              <w:rPr>
-                <w:rFonts w:cs="Arial"/>
-                <w:color w:val="222222"/>
-                <w:sz w:val="22"/>
-              </w:rPr>
-              <w:t> :</w:t>
-            </w:r>
-          </w:p>
-          <w:p>
-            <w:pPr>
-              <w:pStyle w:val="Paragraphedeliste"/>
-              <w:numPr>
-                <w:ilvl w:val="0"/>
-                <w:numId w:val="1"/>
-              </w:numPr>
-              <w:spacing w:line="280" w:lineRule="atLeast"/>
-              <w:jc w:val="both"/>
-              <w:rPr>
-                <w:rFonts w:cs="Arial"/>
-                <w:color w:val="222222"/>
-                <w:sz w:val="22"/>
-              </w:rPr>
-            </w:pPr>
-            <w:r>
-              <w:rPr>
-                <w:rFonts w:cs="Arial"/>
-                <w:color w:val="222222"/>
-                <w:sz w:val="22"/>
-              </w:rPr>
-              <w:t>…</w:t>
-            </w:r>
-          </w:p>
-          <w:p>
-            <w:pPr>
-              <w:pStyle w:val="Paragraphedeliste"/>
-              <w:numPr>
-                <w:ilvl w:val="0"/>
-                <w:numId w:val="1"/>
-              </w:numPr>
-              <w:spacing w:line="280" w:lineRule="atLeast"/>
-              <w:jc w:val="both"/>
-              <w:rPr>
-                <w:rFonts w:cs="Arial"/>
-                <w:color w:val="222222"/>
-                <w:sz w:val="22"/>
-              </w:rPr>
-            </w:pPr>
-            <w:r>
-              <w:rPr>
-                <w:rFonts w:cs="Arial"/>
-                <w:color w:val="222222"/>
-                <w:sz w:val="22"/>
-              </w:rPr>
-              <w:t>…</w:t>
-            </w:r>
-          </w:p>
-          <w:p>
-            <w:pPr>
-              <w:pStyle w:val="Paragraphedeliste"/>
-              <w:numPr>
-                <w:ilvl w:val="0"/>
-                <w:numId w:val="1"/>
-              </w:numPr>
-              <w:spacing w:line="280" w:lineRule="atLeast"/>
-              <w:jc w:val="both"/>
-              <w:rPr>
-                <w:rFonts w:cs="Arial"/>
-                <w:color w:val="222222"/>
-                <w:sz w:val="22"/>
-              </w:rPr>
-            </w:pPr>
-            <w:r>
-              <w:rPr>
-                <w:rFonts w:cs="Arial"/>
-                <w:color w:val="222222"/>
-                <w:sz w:val="22"/>
-              </w:rPr>
-              <w:t>…</w:t>
-            </w:r>
-          </w:p>
-          <w:p>
-            <w:pPr>
-              <w:pStyle w:val="Paragraphedeliste"/>
-              <w:numPr>
-                <w:ilvl w:val="0"/>
-                <w:numId w:val="1"/>
-              </w:numPr>
-              <w:spacing w:line="280" w:lineRule="atLeast"/>
-              <w:jc w:val="both"/>
-              <w:rPr>
-                <w:rFonts w:cs="Arial"/>
-                <w:color w:val="222222"/>
-                <w:sz w:val="22"/>
-              </w:rPr>
-            </w:pPr>
-            <w:r>
-              <w:rPr>
-                <w:rFonts w:cs="Arial"/>
-                <w:color w:val="222222"/>
-                <w:sz w:val="22"/>
-              </w:rPr>
-              <w:t>…</w:t>
-            </w:r>
-          </w:p>
-          <w:p>
-            <w:pPr>
-              <w:pStyle w:val="Paragraphedeliste"/>
-              <w:numPr>
-                <w:ilvl w:val="0"/>
-                <w:numId w:val="1"/>
-              </w:numPr>
-              <w:spacing w:line="280" w:lineRule="atLeast"/>
-              <w:jc w:val="both"/>
-              <w:rPr>
-                <w:rFonts w:cs="Arial"/>
-                <w:color w:val="222222"/>
-                <w:sz w:val="22"/>
-              </w:rPr>
-            </w:pPr>
-            <w:r>
-              <w:rPr>
-                <w:rFonts w:cs="Arial"/>
-                <w:color w:val="222222"/>
-                <w:sz w:val="22"/>
-              </w:rPr>
-              <w:t>…</w:t>
-            </w:r>
-          </w:p>
-        </w:tc>
-      </w:tr>
-      <w:tr>
-        <w:tc>
-          <w:tcPr>
-            <w:tcW w:w="3020" w:type="dxa"/>
-            <w:tcMar>
-              <w:top w:w="113" w:type="dxa"/>
-              <w:bottom w:w="113" w:type="dxa"/>
-            </w:tcMar>
-          </w:tcPr>
-          <w:p>
-            <w:pPr>
-              <w:spacing w:line="280" w:lineRule="atLeast"/>
-              <w:jc w:val="both"/>
-              <w:rPr>
-                <w:rFonts w:cs="Arial"/>
-                <w:color w:val="222222"/>
-                <w:sz w:val="22"/>
-              </w:rPr>
-            </w:pPr>
-            <w:r>
-              <w:rPr>
-                <w:rFonts w:cs="Arial"/>
-                <w:color w:val="222222"/>
-                <w:sz w:val="22"/>
-              </w:rPr>
-              <w:t xml:space="preserve">Ce que l’auditoire </w:t>
-            </w:r>
-            <w:r>
-              <w:rPr>
-                <w:rFonts w:cs="Arial"/>
-                <w:b/>
-                <w:bCs/>
-                <w:color w:val="222222"/>
-                <w:sz w:val="22"/>
-              </w:rPr>
-              <w:t>ressent</w:t>
-            </w:r>
-            <w:r>
-              <w:rPr>
-                <w:rFonts w:cs="Arial"/>
-                <w:color w:val="222222"/>
-                <w:sz w:val="22"/>
-              </w:rPr>
-              <w:t> :</w:t>
-            </w:r>
-          </w:p>
-          <w:p>
-            <w:pPr>
-              <w:pStyle w:val="Paragraphedeliste"/>
-              <w:numPr>
-                <w:ilvl w:val="0"/>
-                <w:numId w:val="1"/>
-              </w:numPr>
-              <w:spacing w:line="280" w:lineRule="atLeast"/>
-              <w:jc w:val="both"/>
-              <w:rPr>
-                <w:rFonts w:cs="Arial"/>
-                <w:color w:val="222222"/>
-                <w:sz w:val="22"/>
-              </w:rPr>
-            </w:pPr>
-            <w:r>
-              <w:rPr>
-                <w:rFonts w:cs="Arial"/>
-                <w:color w:val="222222"/>
-                <w:sz w:val="22"/>
-              </w:rPr>
-              <w:t>…</w:t>
-            </w:r>
-          </w:p>
-          <w:p>
-            <w:pPr>
-              <w:pStyle w:val="Paragraphedeliste"/>
-              <w:numPr>
-                <w:ilvl w:val="0"/>
-                <w:numId w:val="1"/>
-              </w:numPr>
-              <w:spacing w:line="280" w:lineRule="atLeast"/>
-              <w:jc w:val="both"/>
-              <w:rPr>
-                <w:rFonts w:cs="Arial"/>
-                <w:color w:val="222222"/>
-                <w:sz w:val="22"/>
-              </w:rPr>
-            </w:pPr>
-            <w:r>
-              <w:rPr>
-                <w:rFonts w:cs="Arial"/>
-                <w:color w:val="222222"/>
-                <w:sz w:val="22"/>
-              </w:rPr>
-              <w:t>…</w:t>
-            </w:r>
-          </w:p>
-          <w:p>
-            <w:pPr>
-              <w:pStyle w:val="Paragraphedeliste"/>
-              <w:numPr>
-                <w:ilvl w:val="0"/>
-                <w:numId w:val="1"/>
-              </w:numPr>
-              <w:spacing w:line="280" w:lineRule="atLeast"/>
-              <w:jc w:val="both"/>
-              <w:rPr>
-                <w:rFonts w:cs="Arial"/>
-                <w:color w:val="222222"/>
-                <w:sz w:val="22"/>
-              </w:rPr>
-            </w:pPr>
-            <w:r>
-              <w:rPr>
-                <w:rFonts w:cs="Arial"/>
-                <w:color w:val="222222"/>
-                <w:sz w:val="22"/>
-              </w:rPr>
-              <w:t>…</w:t>
-            </w:r>
-          </w:p>
-          <w:p>
-            <w:pPr>
-              <w:pStyle w:val="Paragraphedeliste"/>
-              <w:numPr>
-                <w:ilvl w:val="0"/>
-                <w:numId w:val="1"/>
-              </w:numPr>
-              <w:spacing w:line="280" w:lineRule="atLeast"/>
-              <w:jc w:val="both"/>
-              <w:rPr>
-                <w:rFonts w:cs="Arial"/>
-                <w:color w:val="222222"/>
-                <w:sz w:val="22"/>
-              </w:rPr>
-            </w:pPr>
-            <w:r>
-              <w:rPr>
-                <w:rFonts w:cs="Arial"/>
-                <w:color w:val="222222"/>
-                <w:sz w:val="22"/>
-              </w:rPr>
-              <w:t>…</w:t>
-            </w:r>
-          </w:p>
-          <w:p>
-            <w:pPr>
-              <w:pStyle w:val="Paragraphedeliste"/>
-              <w:numPr>
-                <w:ilvl w:val="0"/>
-                <w:numId w:val="1"/>
-              </w:numPr>
-              <w:spacing w:line="280" w:lineRule="atLeast"/>
-              <w:jc w:val="both"/>
-              <w:rPr>
-                <w:rFonts w:cs="Arial"/>
-                <w:color w:val="222222"/>
-                <w:sz w:val="22"/>
-              </w:rPr>
-            </w:pPr>
-            <w:r>
-              <w:rPr>
-                <w:rFonts w:cs="Arial"/>
-                <w:color w:val="222222"/>
-                <w:sz w:val="22"/>
-              </w:rPr>
-              <w:t>…</w:t>
-            </w:r>
-          </w:p>
-        </w:tc>
-        <w:tc>
-          <w:tcPr>
-            <w:tcW w:w="3021" w:type="dxa"/>
-            <w:tcMar>
-              <w:top w:w="113" w:type="dxa"/>
-              <w:bottom w:w="113" w:type="dxa"/>
-            </w:tcMar>
-          </w:tcPr>
-          <w:p>
-            <w:pPr>
-              <w:spacing w:line="280" w:lineRule="atLeast"/>
-              <w:jc w:val="both"/>
-              <w:rPr>
-                <w:rFonts w:cs="Arial"/>
-                <w:color w:val="222222"/>
-                <w:sz w:val="22"/>
-              </w:rPr>
-            </w:pPr>
-          </w:p>
-          <w:p>
-            <w:pPr>
-              <w:pStyle w:val="Paragraphedeliste"/>
-              <w:numPr>
-                <w:ilvl w:val="0"/>
-                <w:numId w:val="1"/>
-              </w:numPr>
-              <w:spacing w:line="280" w:lineRule="atLeast"/>
-              <w:jc w:val="both"/>
-              <w:rPr>
-                <w:rFonts w:cs="Arial"/>
-                <w:color w:val="222222"/>
-                <w:sz w:val="22"/>
-              </w:rPr>
-            </w:pPr>
-            <w:r>
-              <w:rPr>
-                <w:rFonts w:cs="Arial"/>
-                <w:color w:val="222222"/>
-                <w:sz w:val="22"/>
-              </w:rPr>
-              <w:t>…</w:t>
-            </w:r>
-          </w:p>
-          <w:p>
-            <w:pPr>
-              <w:pStyle w:val="Paragraphedeliste"/>
-              <w:numPr>
-                <w:ilvl w:val="0"/>
-                <w:numId w:val="1"/>
-              </w:numPr>
-              <w:spacing w:line="280" w:lineRule="atLeast"/>
-              <w:jc w:val="both"/>
-              <w:rPr>
-                <w:rFonts w:cs="Arial"/>
-                <w:color w:val="222222"/>
-                <w:sz w:val="22"/>
-              </w:rPr>
-            </w:pPr>
-            <w:r>
-              <w:rPr>
-                <w:rFonts w:cs="Arial"/>
-                <w:color w:val="222222"/>
-                <w:sz w:val="22"/>
-              </w:rPr>
-              <w:t>…</w:t>
-            </w:r>
-          </w:p>
-          <w:p>
-            <w:pPr>
-              <w:pStyle w:val="Paragraphedeliste"/>
-              <w:numPr>
-                <w:ilvl w:val="0"/>
-                <w:numId w:val="1"/>
-              </w:numPr>
-              <w:spacing w:line="280" w:lineRule="atLeast"/>
-              <w:jc w:val="both"/>
-              <w:rPr>
-                <w:rFonts w:cs="Arial"/>
-                <w:color w:val="222222"/>
-                <w:sz w:val="22"/>
-              </w:rPr>
-            </w:pPr>
-            <w:r>
-              <w:rPr>
-                <w:rFonts w:cs="Arial"/>
-                <w:color w:val="222222"/>
-                <w:sz w:val="22"/>
-              </w:rPr>
-              <w:t>…</w:t>
-            </w:r>
-          </w:p>
-          <w:p>
-            <w:pPr>
-              <w:pStyle w:val="Paragraphedeliste"/>
-              <w:numPr>
-                <w:ilvl w:val="0"/>
-                <w:numId w:val="1"/>
-              </w:numPr>
-              <w:spacing w:line="280" w:lineRule="atLeast"/>
-              <w:jc w:val="both"/>
-              <w:rPr>
-                <w:rFonts w:cs="Arial"/>
-                <w:color w:val="222222"/>
-                <w:sz w:val="22"/>
-              </w:rPr>
-            </w:pPr>
-            <w:r>
-              <w:rPr>
-                <w:rFonts w:cs="Arial"/>
-                <w:color w:val="222222"/>
-                <w:sz w:val="22"/>
-              </w:rPr>
-              <w:t>…</w:t>
-            </w:r>
-          </w:p>
-          <w:p>
-            <w:pPr>
-              <w:pStyle w:val="Paragraphedeliste"/>
-              <w:numPr>
-                <w:ilvl w:val="0"/>
-                <w:numId w:val="1"/>
-              </w:numPr>
-              <w:spacing w:line="280" w:lineRule="atLeast"/>
-              <w:jc w:val="both"/>
-              <w:rPr>
-                <w:rFonts w:cs="Arial"/>
-                <w:color w:val="222222"/>
-                <w:sz w:val="22"/>
-              </w:rPr>
-            </w:pPr>
-            <w:r>
-              <w:rPr>
-                <w:rFonts w:cs="Arial"/>
-                <w:color w:val="222222"/>
-                <w:sz w:val="22"/>
-              </w:rPr>
-              <w:t>…</w:t>
-            </w:r>
-          </w:p>
-        </w:tc>
-        <w:tc>
-          <w:tcPr>
-            <w:tcW w:w="3021" w:type="dxa"/>
-            <w:tcMar>
-              <w:top w:w="113" w:type="dxa"/>
-              <w:bottom w:w="113" w:type="dxa"/>
-            </w:tcMar>
-          </w:tcPr>
-          <w:p>
-            <w:pPr>
-              <w:spacing w:line="280" w:lineRule="atLeast"/>
-              <w:jc w:val="both"/>
-              <w:rPr>
-                <w:rFonts w:cs="Arial"/>
-                <w:color w:val="222222"/>
-                <w:sz w:val="22"/>
-              </w:rPr>
-            </w:pPr>
-            <w:r>
-              <w:rPr>
-                <w:rFonts w:cs="Arial"/>
-                <w:color w:val="222222"/>
-                <w:sz w:val="22"/>
-              </w:rPr>
-              <w:t xml:space="preserve">Ce que l’auditoire </w:t>
-            </w:r>
-            <w:r>
-              <w:rPr>
-                <w:rFonts w:cs="Arial"/>
-                <w:b/>
-                <w:bCs/>
-                <w:color w:val="222222"/>
-                <w:sz w:val="22"/>
-              </w:rPr>
-              <w:t>ressent</w:t>
-            </w:r>
-            <w:r>
-              <w:rPr>
-                <w:rFonts w:cs="Arial"/>
-                <w:color w:val="222222"/>
-                <w:sz w:val="22"/>
-              </w:rPr>
-              <w:t> :</w:t>
-            </w:r>
-          </w:p>
-          <w:p>
-            <w:pPr>
-              <w:pStyle w:val="Paragraphedeliste"/>
-              <w:numPr>
-                <w:ilvl w:val="0"/>
-                <w:numId w:val="1"/>
-              </w:numPr>
-              <w:spacing w:line="280" w:lineRule="atLeast"/>
-              <w:jc w:val="both"/>
-              <w:rPr>
-                <w:rFonts w:cs="Arial"/>
-                <w:color w:val="222222"/>
-                <w:sz w:val="22"/>
-              </w:rPr>
-            </w:pPr>
-            <w:r>
-              <w:rPr>
-                <w:rFonts w:cs="Arial"/>
-                <w:color w:val="222222"/>
-                <w:sz w:val="22"/>
-              </w:rPr>
-              <w:t>…</w:t>
-            </w:r>
-          </w:p>
-          <w:p>
-            <w:pPr>
-              <w:pStyle w:val="Paragraphedeliste"/>
-              <w:numPr>
-                <w:ilvl w:val="0"/>
-                <w:numId w:val="1"/>
-              </w:numPr>
-              <w:spacing w:line="280" w:lineRule="atLeast"/>
-              <w:jc w:val="both"/>
-              <w:rPr>
-                <w:rFonts w:cs="Arial"/>
-                <w:color w:val="222222"/>
-                <w:sz w:val="22"/>
-              </w:rPr>
-            </w:pPr>
-            <w:r>
-              <w:rPr>
-                <w:rFonts w:cs="Arial"/>
-                <w:color w:val="222222"/>
-                <w:sz w:val="22"/>
-              </w:rPr>
-              <w:t>…</w:t>
-            </w:r>
-          </w:p>
-          <w:p>
-            <w:pPr>
-              <w:pStyle w:val="Paragraphedeliste"/>
-              <w:numPr>
-                <w:ilvl w:val="0"/>
-                <w:numId w:val="1"/>
-              </w:numPr>
-              <w:spacing w:line="280" w:lineRule="atLeast"/>
-              <w:jc w:val="both"/>
-              <w:rPr>
-                <w:rFonts w:cs="Arial"/>
-                <w:color w:val="222222"/>
-                <w:sz w:val="22"/>
-              </w:rPr>
-            </w:pPr>
-            <w:r>
-              <w:rPr>
-                <w:rFonts w:cs="Arial"/>
-                <w:color w:val="222222"/>
-                <w:sz w:val="22"/>
-              </w:rPr>
-              <w:t>…</w:t>
-            </w:r>
-          </w:p>
-          <w:p>
-            <w:pPr>
-              <w:pStyle w:val="Paragraphedeliste"/>
-              <w:numPr>
-                <w:ilvl w:val="0"/>
-                <w:numId w:val="1"/>
-              </w:numPr>
-              <w:spacing w:line="280" w:lineRule="atLeast"/>
-              <w:jc w:val="both"/>
-              <w:rPr>
-                <w:rFonts w:cs="Arial"/>
-                <w:color w:val="222222"/>
-                <w:sz w:val="22"/>
-              </w:rPr>
-            </w:pPr>
-            <w:r>
-              <w:rPr>
-                <w:rFonts w:cs="Arial"/>
-                <w:color w:val="222222"/>
-                <w:sz w:val="22"/>
-              </w:rPr>
-              <w:t>…</w:t>
-            </w:r>
-          </w:p>
-          <w:p>
-            <w:pPr>
-              <w:pStyle w:val="Paragraphedeliste"/>
-              <w:numPr>
-                <w:ilvl w:val="0"/>
-                <w:numId w:val="1"/>
-              </w:numPr>
-              <w:spacing w:line="280" w:lineRule="atLeast"/>
-              <w:jc w:val="both"/>
-              <w:rPr>
-                <w:rFonts w:cs="Arial"/>
-                <w:color w:val="222222"/>
-                <w:sz w:val="22"/>
-              </w:rPr>
-            </w:pPr>
-            <w:r>
-              <w:rPr>
-                <w:rFonts w:cs="Arial"/>
-                <w:color w:val="222222"/>
-                <w:sz w:val="22"/>
-              </w:rPr>
-              <w:t>…</w:t>
+              <w:t>L’envie de changer le mo</w:t>
+            </w:r>
+            <w:r>
+              <w:rPr>
+                <w:rFonts w:cs="Arial"/>
+                <w:color w:val="222222"/>
+                <w:sz w:val="22"/>
+              </w:rPr>
+              <w:t>nde</w:t>
             </w:r>
           </w:p>
         </w:tc>
@@ -3674,14 +2626,18 @@
         <w:t xml:space="preserve">. </w:t>
       </w:r>
     </w:p>
-    <w:p/>
-    <w:p/>
+    <w:p>
+      <w:r>
+        <w:br w:type="page"/>
+      </w:r>
+    </w:p>
     <w:p>
       <w:pPr>
         <w:pStyle w:val="Titre2"/>
       </w:pPr>
       <w:bookmarkStart w:id="3" w:name="_Toc48053698"/>
       <w:r>
+        <w:lastRenderedPageBreak/>
         <w:t>Définissez votre objectif</w:t>
       </w:r>
       <w:bookmarkEnd w:id="3"/>
@@ -3696,6 +2652,11 @@
       </w:r>
       <w:r>
         <w:t> :</w:t>
+      </w:r>
+    </w:p>
+    <w:p>
+      <w:r>
+        <w:t xml:space="preserve">^ü.  </w:t>
       </w:r>
     </w:p>
     <w:p/>
@@ -4565,37 +3526,37 @@
                 <w:color w:val="222222"/>
                 <w:sz w:val="22"/>
               </w:rPr>
-              <w:t>Christophe</w:t>
-            </w:r>
-            <w:r>
-              <w:rPr>
-                <w:rFonts w:cs="Arial"/>
-                <w:b/>
-                <w:bCs/>
-                <w:color w:val="222222"/>
-                <w:sz w:val="22"/>
-              </w:rPr>
-              <w:t xml:space="preserve"> </w:t>
-            </w:r>
-            <w:r>
-              <w:rPr>
-                <w:rFonts w:cs="Arial"/>
-                <w:b/>
-                <w:bCs/>
-                <w:color w:val="222222"/>
-                <w:sz w:val="22"/>
-              </w:rPr>
-              <w:t>(un jeune ingénieur convaincu que la technologie nous sauvera)</w:t>
-            </w:r>
-            <w:r>
-              <w:rPr>
-                <w:rFonts w:cs="Arial"/>
-                <w:b/>
-                <w:bCs/>
-                <w:color w:val="222222"/>
-                <w:sz w:val="22"/>
-              </w:rPr>
-              <w:t>.</w:t>
+              <w:t xml:space="preserve">Guillaume </w:t>
+            </w:r>
+            <w:r>
+              <w:rPr>
+                <w:rFonts w:cs="Arial"/>
+                <w:b/>
+                <w:bCs/>
+                <w:color w:val="222222"/>
+                <w:sz w:val="22"/>
+              </w:rPr>
+              <w:t>(héros est un grand mot) qui voit l’avenir se péricliter et croit que la technologie pourra</w:t>
+            </w:r>
+            <w:r>
+              <w:rPr>
+                <w:rFonts w:cs="Arial"/>
+                <w:b/>
+                <w:bCs/>
+                <w:color w:val="222222"/>
+                <w:sz w:val="22"/>
+              </w:rPr>
+              <w:t>it</w:t>
+            </w:r>
+            <w:r>
+              <w:rPr>
+                <w:rFonts w:cs="Arial"/>
+                <w:b/>
+                <w:bCs/>
+                <w:color w:val="222222"/>
+                <w:sz w:val="22"/>
+              </w:rPr>
+              <w:t xml:space="preserve"> nous aider.</w:t>
             </w:r>
           </w:p>
         </w:tc>
@@ -4677,17 +3638,27 @@
                 <w:color w:val="222222"/>
                 <w:sz w:val="22"/>
               </w:rPr>
-              <w:t xml:space="preserve">Une </w:t>
-            </w:r>
-            <w:r>
-              <w:rPr>
-                <w:rFonts w:cs="Arial"/>
-                <w:b/>
-                <w:bCs/>
-                <w:color w:val="222222"/>
-                <w:sz w:val="22"/>
-              </w:rPr>
-              <w:t>tentative d’explication que la technologie nous sauvera en contrecarrant tous les exemples présentés.</w:t>
+              <w:t xml:space="preserve">Une introspection </w:t>
+            </w:r>
+            <w:r>
+              <w:rPr>
+                <w:rFonts w:cs="Arial"/>
+                <w:b/>
+                <w:bCs/>
+                <w:color w:val="222222"/>
+                <w:sz w:val="22"/>
+              </w:rPr>
+              <w:t xml:space="preserve">sur </w:t>
+            </w:r>
+            <w:r>
+              <w:rPr>
+                <w:rFonts w:cs="Arial"/>
+                <w:b/>
+                <w:bCs/>
+                <w:color w:val="222222"/>
+                <w:sz w:val="22"/>
+              </w:rPr>
+              <w:t>le besoin de changement sociétal.</w:t>
             </w:r>
           </w:p>
         </w:tc>
@@ -4792,7 +3763,7 @@
                 <w:color w:val="222222"/>
                 <w:sz w:val="22"/>
               </w:rPr>
-              <w:t xml:space="preserve"> pollinisatrice, des voitures électriques, </w:t>
+              <w:t xml:space="preserve"> pollinisatrice, </w:t>
             </w:r>
             <w:r>
               <w:rPr>
@@ -5788,7 +4759,7 @@
         <w:noProof/>
         <w:szCs w:val="16"/>
       </w:rPr>
-      <w:t>15.04.2024</w:t>
+      <w:t>10.05.2024</w:t>
     </w:r>
     <w:r>
       <w:rPr>

</xml_diff>